<commit_message>
ADDED: Sequence_Diagram6.png UPDATED: ΠΕΡΙΠΤΩΣΗ ΧΡΗΣΗΣ 5,6 v0.2.docx
</commit_message>
<xml_diff>
--- a/1/Use-Case Diagrams/ΠΕΡΙΠΤΩΣΗ ΧΡΗΣΗΣ 5,6 v0.2.docx
+++ b/1/Use-Case Diagrams/ΠΕΡΙΠΤΩΣΗ ΧΡΗΣΗΣ 5,6 v0.2.docx
@@ -22,9 +22,47 @@
     </w:p>
     <w:p>
       <w:pPr>
-        <w:ind w:left="360"/>
-      </w:pPr>
-    </w:p>
+        <w:pStyle w:val="3"/>
+        <w:spacing w:line="278" w:lineRule="auto"/>
+        <w:jc w:val="center"/>
+        <w:rPr>
+          <w:b/>
+          <w:bCs/>
+        </w:rPr>
+      </w:pPr>
+      <w:r>
+        <w:t xml:space="preserve"> </w:t>
+      </w:r>
+    </w:p>
+    <w:p>
+      <w:pPr>
+        <w:rPr>
+          <w:b/>
+          <w:bCs/>
+        </w:rPr>
+      </w:pPr>
+      <w:r>
+        <w:rPr>
+          <w:b/>
+          <w:bCs/>
+        </w:rPr>
+        <w:t>Περιγραφή:</w:t>
+      </w:r>
+    </w:p>
+    <w:p>
+      <w:pPr>
+        <w:rPr>
+          <w:lang w:val="en-US"/>
+        </w:rPr>
+      </w:pPr>
+      <w:r>
+        <w:t xml:space="preserve">Σε </w:t>
+      </w:r>
+      <w:r>
+        <w:t>αυτή την περίπτωση χρήσης ο χρήστης έχει την επιλογή να δει τα στοιχεία του και να αλλάξει όποια επιλέξει. Η περίπτωση χρήσης τελειώνει όταν αλλάξουν τα στοιχεία και ικανοποιούν τις απαιτήσεις του συστήματος ή όταν γυρίσουν στην αρχική σελίδα.</w:t>
+      </w:r>
+    </w:p>
+    <w:p/>
     <w:p>
       <w:pPr>
         <w:rPr>
@@ -292,9 +330,6 @@
     </w:p>
     <w:p>
       <w:r>
-        <w:rPr>
-          <w:lang w:val="en-US"/>
-        </w:rPr>
         <w:t>8</w:t>
       </w:r>
       <w:r>
@@ -326,9 +361,6 @@
     </w:p>
     <w:p>
       <w:r>
-        <w:rPr>
-          <w:lang w:val="en-US"/>
-        </w:rPr>
         <w:t>8</w:t>
       </w:r>
       <w:r>
@@ -343,9 +375,6 @@
     </w:p>
     <w:p>
       <w:r>
-        <w:rPr>
-          <w:lang w:val="en-US"/>
-        </w:rPr>
         <w:t>8</w:t>
       </w:r>
       <w:r>
@@ -357,9 +386,6 @@
     </w:p>
     <w:p>
       <w:r>
-        <w:rPr>
-          <w:lang w:val="en-US"/>
-        </w:rPr>
         <w:t>8</w:t>
       </w:r>
       <w:r>
@@ -406,9 +432,7 @@
     </w:p>
     <w:p>
       <w:r>
-        <w:rPr>
-          <w:lang w:val="en-US"/>
-        </w:rPr>
+        <w:lastRenderedPageBreak/>
         <w:t>7</w:t>
       </w:r>
       <w:r>
@@ -435,9 +459,6 @@
     </w:p>
     <w:p>
       <w:r>
-        <w:rPr>
-          <w:lang w:val="en-US"/>
-        </w:rPr>
         <w:t>7</w:t>
       </w:r>
       <w:r>
@@ -452,9 +473,6 @@
     </w:p>
     <w:p>
       <w:r>
-        <w:rPr>
-          <w:lang w:val="en-US"/>
-        </w:rPr>
         <w:t>7</w:t>
       </w:r>
       <w:r>
@@ -469,9 +487,6 @@
     </w:p>
     <w:p>
       <w:r>
-        <w:rPr>
-          <w:lang w:val="en-US"/>
-        </w:rPr>
         <w:t>7</w:t>
       </w:r>
       <w:r>
@@ -524,9 +539,6 @@
     </w:p>
     <w:p>
       <w:r>
-        <w:rPr>
-          <w:lang w:val="en-US"/>
-        </w:rPr>
         <w:t>8</w:t>
       </w:r>
       <w:r>
@@ -541,9 +553,6 @@
     </w:p>
     <w:p>
       <w:r>
-        <w:rPr>
-          <w:lang w:val="en-US"/>
-        </w:rPr>
         <w:t>8</w:t>
       </w:r>
       <w:r>
@@ -555,9 +564,6 @@
     </w:p>
     <w:p>
       <w:r>
-        <w:rPr>
-          <w:lang w:val="en-US"/>
-        </w:rPr>
         <w:t>8</w:t>
       </w:r>
       <w:r>
@@ -812,7 +818,7 @@
         </w:numPr>
       </w:pPr>
       <w:r>
-        <w:t>Ο φοιτητής – διδάσκων επιλέγει την ενότητα Μαθήματα.</w:t>
+        <w:t>Το σύστημα στέλνει ειδοποίηση στα υπόλοιπα μέλη της ομάδας για τα νέα μηνύματα.</w:t>
       </w:r>
     </w:p>
     <w:p>
@@ -824,7 +830,7 @@
         </w:numPr>
       </w:pPr>
       <w:r>
-        <w:t>Ο φοιτητής – διδάσκων επιλέγει τις ημερομηνίες και τις ώρες που είναι διαθέσιμος να κάνει μαθήματα.</w:t>
+        <w:t>Ο φοιτητής – διδάσκων επιλέγει την ενότητα Μαθήματα.</w:t>
       </w:r>
     </w:p>
     <w:p>
@@ -836,13 +842,7 @@
         </w:numPr>
       </w:pPr>
       <w:r>
-        <w:t xml:space="preserve">Ο φοιτητής επιλέγει την ενότητα </w:t>
-      </w:r>
-      <w:r>
-        <w:t>Μαθήματα</w:t>
-      </w:r>
-      <w:r>
-        <w:t>.</w:t>
+        <w:t>Ο φοιτητής – διδάσκων επιλέγει τις ημερομηνίες και τις ώρες που είναι διαθέσιμος να κάνει μαθήματα.</w:t>
       </w:r>
     </w:p>
     <w:p>
@@ -854,13 +854,13 @@
         </w:numPr>
       </w:pPr>
       <w:r>
-        <w:t>Ο φοιτητής βλέπει τα προγραμματισμένα μαθήματα και επιλέγει ημερομηνία</w:t>
-      </w:r>
-      <w:r>
-        <w:t xml:space="preserve"> και ώρα</w:t>
-      </w:r>
-      <w:r>
-        <w:t xml:space="preserve"> για επόμενο μάθημα.</w:t>
+        <w:t xml:space="preserve">Ο φοιτητής επιλέγει την ενότητα </w:t>
+      </w:r>
+      <w:r>
+        <w:t>Μαθήματα</w:t>
+      </w:r>
+      <w:r>
+        <w:t>.</w:t>
       </w:r>
     </w:p>
     <w:p>
@@ -872,6 +872,25 @@
         </w:numPr>
       </w:pPr>
       <w:r>
+        <w:t>Ο φοιτητής βλέπει τα προγραμματισμένα μαθήματα και επιλέγει ημερομηνία</w:t>
+      </w:r>
+      <w:r>
+        <w:t xml:space="preserve"> και ώρα</w:t>
+      </w:r>
+      <w:r>
+        <w:t xml:space="preserve"> για επόμενο μάθημα.</w:t>
+      </w:r>
+    </w:p>
+    <w:p>
+      <w:pPr>
+        <w:pStyle w:val="a6"/>
+        <w:numPr>
+          <w:ilvl w:val="0"/>
+          <w:numId w:val="18"/>
+        </w:numPr>
+      </w:pPr>
+      <w:r>
+        <w:lastRenderedPageBreak/>
         <w:t>Το σύστημα στέλνει μήνυμα στον φοιτητή – διδάσκον για την ημερομηνία και την ώρα που έχει υποβάλει ο φοιτητής για επόμενο μάθημα.</w:t>
       </w:r>
     </w:p>
@@ -904,7 +923,7 @@
           <w:sz w:val="24"/>
           <w:szCs w:val="24"/>
         </w:rPr>
-        <w:t>Εναλλακτική Ροή 1 – Ανενεργή Ομάδα:</w:t>
+        <w:t>Εναλλακτική Ροή 1 :</w:t>
       </w:r>
     </w:p>
     <w:p>
@@ -1017,7 +1036,7 @@
           <w:sz w:val="24"/>
           <w:szCs w:val="24"/>
         </w:rPr>
-        <w:t>Εναλλακτική Ροή 2 – Αποκλεισμός από την ομάδα:</w:t>
+        <w:t>Εναλλακτική Ροή 2 :</w:t>
       </w:r>
     </w:p>
     <w:p>
@@ -1112,7 +1131,7 @@
           <w:sz w:val="24"/>
           <w:szCs w:val="24"/>
         </w:rPr>
-        <w:t>Εναλλακτική Ροή 3 – Κλειδωμένες σημειώσεις:</w:t>
+        <w:t>Εναλλακτική Ροή 3:</w:t>
       </w:r>
     </w:p>
     <w:p>
@@ -1140,6 +1159,106 @@
       </w:pPr>
       <w:r>
         <w:t>Το σύστημα δεν εμφανίζει τις σημειώσεις σε φοιτητές που δεν έχουν ενεργοποιημένο συνδρομητικό πλάνο.</w:t>
+      </w:r>
+    </w:p>
+    <w:p>
+      <w:pPr>
+        <w:pStyle w:val="a6"/>
+        <w:numPr>
+          <w:ilvl w:val="2"/>
+          <w:numId w:val="27"/>
+        </w:numPr>
+      </w:pPr>
+      <w:r>
+        <w:t>Η περίπτωση χρήσης συνεχίζει από το 2</w:t>
+      </w:r>
+      <w:r>
+        <w:rPr>
+          <w:vertAlign w:val="superscript"/>
+        </w:rPr>
+        <w:t>ο</w:t>
+      </w:r>
+      <w:r>
+        <w:t xml:space="preserve"> βήμα της βασικής ροής.</w:t>
+      </w:r>
+    </w:p>
+    <w:p>
+      <w:pPr>
+        <w:pStyle w:val="a6"/>
+        <w:ind w:left="504"/>
+      </w:pPr>
+    </w:p>
+    <w:p>
+      <w:pPr>
+        <w:rPr>
+          <w:b/>
+          <w:bCs/>
+          <w:sz w:val="24"/>
+          <w:szCs w:val="24"/>
+          <w:lang w:val="en-US"/>
+        </w:rPr>
+      </w:pPr>
+      <w:r>
+        <w:rPr>
+          <w:b/>
+          <w:bCs/>
+          <w:sz w:val="24"/>
+          <w:szCs w:val="24"/>
+        </w:rPr>
+        <w:t xml:space="preserve">Εναλλακτική Ροή </w:t>
+      </w:r>
+      <w:r>
+        <w:rPr>
+          <w:b/>
+          <w:bCs/>
+          <w:sz w:val="24"/>
+          <w:szCs w:val="24"/>
+          <w:lang w:val="en-US"/>
+        </w:rPr>
+        <w:t>4</w:t>
+      </w:r>
+    </w:p>
+    <w:p>
+      <w:r>
+        <w:rPr>
+          <w:lang w:val="en-US"/>
+        </w:rPr>
+        <w:t>1.4.1.</w:t>
+      </w:r>
+      <w:r>
+        <w:rPr>
+          <w:lang w:val="en-US"/>
+        </w:rPr>
+        <w:tab/>
+      </w:r>
+      <w:r>
+        <w:t>Ο φοιτητής δεν είναι εγγεγραμμένος σε κάποια ομάδα μελέτης.</w:t>
+      </w:r>
+    </w:p>
+    <w:p>
+      <w:r>
+        <w:t>1.4.2.</w:t>
+      </w:r>
+      <w:r>
+        <w:tab/>
+        <w:t>Το σύστημα εμφανίζει μήνυμα ότι ο χρήστης δεν έχει κάποια ομάδα για να επιλέξει</w:t>
+      </w:r>
+      <w:r>
+        <w:t>.</w:t>
+      </w:r>
+    </w:p>
+    <w:p>
+      <w:pPr>
+        <w:rPr>
+          <w:lang w:val="en-US"/>
+        </w:rPr>
+      </w:pPr>
+      <w:r>
+        <w:t>1.4.3.</w:t>
+      </w:r>
+      <w:r>
+        <w:tab/>
+        <w:t>Το σύστημα επιστέφει τον χρήστη στην αρχική σελίδα.</w:t>
       </w:r>
     </w:p>
     <w:p/>
@@ -1744,6 +1863,128 @@
     </w:lvl>
   </w:abstractNum>
   <w:abstractNum w:abstractNumId="5" w15:restartNumberingAfterBreak="0">
+    <w:nsid w:val="21527FB7"/>
+    <w:multiLevelType w:val="multilevel"/>
+    <w:tmpl w:val="DB366768"/>
+    <w:lvl w:ilvl="0">
+      <w:start w:val="1"/>
+      <w:numFmt w:val="decimal"/>
+      <w:lvlText w:val="%1."/>
+      <w:lvlJc w:val="left"/>
+      <w:pPr>
+        <w:ind w:left="504" w:hanging="504"/>
+      </w:pPr>
+      <w:rPr>
+        <w:rFonts w:hint="default"/>
+        <w:b w:val="0"/>
+      </w:rPr>
+    </w:lvl>
+    <w:lvl w:ilvl="1">
+      <w:start w:val="4"/>
+      <w:numFmt w:val="decimal"/>
+      <w:lvlText w:val="%1.%2."/>
+      <w:lvlJc w:val="left"/>
+      <w:pPr>
+        <w:ind w:left="684" w:hanging="504"/>
+      </w:pPr>
+      <w:rPr>
+        <w:rFonts w:hint="default"/>
+        <w:b w:val="0"/>
+      </w:rPr>
+    </w:lvl>
+    <w:lvl w:ilvl="2">
+      <w:start w:val="1"/>
+      <w:numFmt w:val="decimal"/>
+      <w:lvlText w:val="%1.%2.%3."/>
+      <w:lvlJc w:val="left"/>
+      <w:pPr>
+        <w:ind w:left="1080" w:hanging="720"/>
+      </w:pPr>
+      <w:rPr>
+        <w:rFonts w:hint="default"/>
+        <w:b w:val="0"/>
+      </w:rPr>
+    </w:lvl>
+    <w:lvl w:ilvl="3">
+      <w:start w:val="1"/>
+      <w:numFmt w:val="decimal"/>
+      <w:lvlText w:val="%1.%2.%3.%4."/>
+      <w:lvlJc w:val="left"/>
+      <w:pPr>
+        <w:ind w:left="1260" w:hanging="720"/>
+      </w:pPr>
+      <w:rPr>
+        <w:rFonts w:hint="default"/>
+        <w:b w:val="0"/>
+      </w:rPr>
+    </w:lvl>
+    <w:lvl w:ilvl="4">
+      <w:start w:val="1"/>
+      <w:numFmt w:val="decimal"/>
+      <w:lvlText w:val="%1.%2.%3.%4.%5."/>
+      <w:lvlJc w:val="left"/>
+      <w:pPr>
+        <w:ind w:left="1800" w:hanging="1080"/>
+      </w:pPr>
+      <w:rPr>
+        <w:rFonts w:hint="default"/>
+        <w:b w:val="0"/>
+      </w:rPr>
+    </w:lvl>
+    <w:lvl w:ilvl="5">
+      <w:start w:val="1"/>
+      <w:numFmt w:val="decimal"/>
+      <w:lvlText w:val="%1.%2.%3.%4.%5.%6."/>
+      <w:lvlJc w:val="left"/>
+      <w:pPr>
+        <w:ind w:left="1980" w:hanging="1080"/>
+      </w:pPr>
+      <w:rPr>
+        <w:rFonts w:hint="default"/>
+        <w:b w:val="0"/>
+      </w:rPr>
+    </w:lvl>
+    <w:lvl w:ilvl="6">
+      <w:start w:val="1"/>
+      <w:numFmt w:val="decimal"/>
+      <w:lvlText w:val="%1.%2.%3.%4.%5.%6.%7."/>
+      <w:lvlJc w:val="left"/>
+      <w:pPr>
+        <w:ind w:left="2520" w:hanging="1440"/>
+      </w:pPr>
+      <w:rPr>
+        <w:rFonts w:hint="default"/>
+        <w:b w:val="0"/>
+      </w:rPr>
+    </w:lvl>
+    <w:lvl w:ilvl="7">
+      <w:start w:val="1"/>
+      <w:numFmt w:val="decimal"/>
+      <w:lvlText w:val="%1.%2.%3.%4.%5.%6.%7.%8."/>
+      <w:lvlJc w:val="left"/>
+      <w:pPr>
+        <w:ind w:left="2700" w:hanging="1440"/>
+      </w:pPr>
+      <w:rPr>
+        <w:rFonts w:hint="default"/>
+        <w:b w:val="0"/>
+      </w:rPr>
+    </w:lvl>
+    <w:lvl w:ilvl="8">
+      <w:start w:val="1"/>
+      <w:numFmt w:val="decimal"/>
+      <w:lvlText w:val="%1.%2.%3.%4.%5.%6.%7.%8.%9."/>
+      <w:lvlJc w:val="left"/>
+      <w:pPr>
+        <w:ind w:left="3240" w:hanging="1800"/>
+      </w:pPr>
+      <w:rPr>
+        <w:rFonts w:hint="default"/>
+        <w:b w:val="0"/>
+      </w:rPr>
+    </w:lvl>
+  </w:abstractNum>
+  <w:abstractNum w:abstractNumId="6" w15:restartNumberingAfterBreak="0">
     <w:nsid w:val="2358112B"/>
     <w:multiLevelType w:val="hybridMultilevel"/>
     <w:tmpl w:val="A3125982"/>
@@ -1856,7 +2097,7 @@
       </w:rPr>
     </w:lvl>
   </w:abstractNum>
-  <w:abstractNum w:abstractNumId="6" w15:restartNumberingAfterBreak="0">
+  <w:abstractNum w:abstractNumId="7" w15:restartNumberingAfterBreak="0">
     <w:nsid w:val="2D9A1AD2"/>
     <w:multiLevelType w:val="multilevel"/>
     <w:tmpl w:val="6902CC6A"/>
@@ -1969,7 +2210,7 @@
       </w:rPr>
     </w:lvl>
   </w:abstractNum>
-  <w:abstractNum w:abstractNumId="7" w15:restartNumberingAfterBreak="0">
+  <w:abstractNum w:abstractNumId="8" w15:restartNumberingAfterBreak="0">
     <w:nsid w:val="35431700"/>
     <w:multiLevelType w:val="hybridMultilevel"/>
     <w:tmpl w:val="0FC44CE8"/>
@@ -2058,7 +2299,7 @@
       </w:pPr>
     </w:lvl>
   </w:abstractNum>
-  <w:abstractNum w:abstractNumId="8" w15:restartNumberingAfterBreak="0">
+  <w:abstractNum w:abstractNumId="9" w15:restartNumberingAfterBreak="0">
     <w:nsid w:val="36651098"/>
     <w:multiLevelType w:val="hybridMultilevel"/>
     <w:tmpl w:val="6A8262D0"/>
@@ -2147,7 +2388,7 @@
       </w:pPr>
     </w:lvl>
   </w:abstractNum>
-  <w:abstractNum w:abstractNumId="9" w15:restartNumberingAfterBreak="0">
+  <w:abstractNum w:abstractNumId="10" w15:restartNumberingAfterBreak="0">
     <w:nsid w:val="39AB11FB"/>
     <w:multiLevelType w:val="hybridMultilevel"/>
     <w:tmpl w:val="060AE648"/>
@@ -2260,7 +2501,7 @@
       </w:rPr>
     </w:lvl>
   </w:abstractNum>
-  <w:abstractNum w:abstractNumId="10" w15:restartNumberingAfterBreak="0">
+  <w:abstractNum w:abstractNumId="11" w15:restartNumberingAfterBreak="0">
     <w:nsid w:val="3CC45A5D"/>
     <w:multiLevelType w:val="hybridMultilevel"/>
     <w:tmpl w:val="44B08E94"/>
@@ -2373,7 +2614,93 @@
       </w:rPr>
     </w:lvl>
   </w:abstractNum>
-  <w:abstractNum w:abstractNumId="11" w15:restartNumberingAfterBreak="0">
+  <w:abstractNum w:abstractNumId="12" w15:restartNumberingAfterBreak="0">
+    <w:nsid w:val="4037477E"/>
+    <w:multiLevelType w:val="hybridMultilevel"/>
+    <w:tmpl w:val="BD120302"/>
+    <w:lvl w:ilvl="0" w:tplc="0408000F">
+      <w:start w:val="1"/>
+      <w:numFmt w:val="decimal"/>
+      <w:lvlText w:val="%1."/>
+      <w:lvlJc w:val="left"/>
+      <w:pPr>
+        <w:ind w:left="720" w:hanging="360"/>
+      </w:pPr>
+    </w:lvl>
+    <w:lvl w:ilvl="1" w:tplc="04080019" w:tentative="1">
+      <w:start w:val="1"/>
+      <w:numFmt w:val="lowerLetter"/>
+      <w:lvlText w:val="%2."/>
+      <w:lvlJc w:val="left"/>
+      <w:pPr>
+        <w:ind w:left="1440" w:hanging="360"/>
+      </w:pPr>
+    </w:lvl>
+    <w:lvl w:ilvl="2" w:tplc="0408001B" w:tentative="1">
+      <w:start w:val="1"/>
+      <w:numFmt w:val="lowerRoman"/>
+      <w:lvlText w:val="%3."/>
+      <w:lvlJc w:val="right"/>
+      <w:pPr>
+        <w:ind w:left="2160" w:hanging="180"/>
+      </w:pPr>
+    </w:lvl>
+    <w:lvl w:ilvl="3" w:tplc="0408000F" w:tentative="1">
+      <w:start w:val="1"/>
+      <w:numFmt w:val="decimal"/>
+      <w:lvlText w:val="%4."/>
+      <w:lvlJc w:val="left"/>
+      <w:pPr>
+        <w:ind w:left="2880" w:hanging="360"/>
+      </w:pPr>
+    </w:lvl>
+    <w:lvl w:ilvl="4" w:tplc="04080019" w:tentative="1">
+      <w:start w:val="1"/>
+      <w:numFmt w:val="lowerLetter"/>
+      <w:lvlText w:val="%5."/>
+      <w:lvlJc w:val="left"/>
+      <w:pPr>
+        <w:ind w:left="3600" w:hanging="360"/>
+      </w:pPr>
+    </w:lvl>
+    <w:lvl w:ilvl="5" w:tplc="0408001B" w:tentative="1">
+      <w:start w:val="1"/>
+      <w:numFmt w:val="lowerRoman"/>
+      <w:lvlText w:val="%6."/>
+      <w:lvlJc w:val="right"/>
+      <w:pPr>
+        <w:ind w:left="4320" w:hanging="180"/>
+      </w:pPr>
+    </w:lvl>
+    <w:lvl w:ilvl="6" w:tplc="0408000F" w:tentative="1">
+      <w:start w:val="1"/>
+      <w:numFmt w:val="decimal"/>
+      <w:lvlText w:val="%7."/>
+      <w:lvlJc w:val="left"/>
+      <w:pPr>
+        <w:ind w:left="5040" w:hanging="360"/>
+      </w:pPr>
+    </w:lvl>
+    <w:lvl w:ilvl="7" w:tplc="04080019" w:tentative="1">
+      <w:start w:val="1"/>
+      <w:numFmt w:val="lowerLetter"/>
+      <w:lvlText w:val="%8."/>
+      <w:lvlJc w:val="left"/>
+      <w:pPr>
+        <w:ind w:left="5760" w:hanging="360"/>
+      </w:pPr>
+    </w:lvl>
+    <w:lvl w:ilvl="8" w:tplc="0408001B" w:tentative="1">
+      <w:start w:val="1"/>
+      <w:numFmt w:val="lowerRoman"/>
+      <w:lvlText w:val="%9."/>
+      <w:lvlJc w:val="right"/>
+      <w:pPr>
+        <w:ind w:left="6480" w:hanging="180"/>
+      </w:pPr>
+    </w:lvl>
+  </w:abstractNum>
+  <w:abstractNum w:abstractNumId="13" w15:restartNumberingAfterBreak="0">
     <w:nsid w:val="41662A3E"/>
     <w:multiLevelType w:val="hybridMultilevel"/>
     <w:tmpl w:val="39664C7A"/>
@@ -2462,7 +2789,7 @@
       </w:pPr>
     </w:lvl>
   </w:abstractNum>
-  <w:abstractNum w:abstractNumId="12" w15:restartNumberingAfterBreak="0">
+  <w:abstractNum w:abstractNumId="14" w15:restartNumberingAfterBreak="0">
     <w:nsid w:val="444F51ED"/>
     <w:multiLevelType w:val="multilevel"/>
     <w:tmpl w:val="833C2EB8"/>
@@ -2593,7 +2920,7 @@
       </w:rPr>
     </w:lvl>
   </w:abstractNum>
-  <w:abstractNum w:abstractNumId="13" w15:restartNumberingAfterBreak="0">
+  <w:abstractNum w:abstractNumId="15" w15:restartNumberingAfterBreak="0">
     <w:nsid w:val="45656E00"/>
     <w:multiLevelType w:val="multilevel"/>
     <w:tmpl w:val="8E9EED1E"/>
@@ -2706,7 +3033,129 @@
       </w:rPr>
     </w:lvl>
   </w:abstractNum>
-  <w:abstractNum w:abstractNumId="14" w15:restartNumberingAfterBreak="0">
+  <w:abstractNum w:abstractNumId="16" w15:restartNumberingAfterBreak="0">
+    <w:nsid w:val="4724677B"/>
+    <w:multiLevelType w:val="multilevel"/>
+    <w:tmpl w:val="DB366768"/>
+    <w:lvl w:ilvl="0">
+      <w:start w:val="1"/>
+      <w:numFmt w:val="decimal"/>
+      <w:lvlText w:val="%1."/>
+      <w:lvlJc w:val="left"/>
+      <w:pPr>
+        <w:ind w:left="504" w:hanging="504"/>
+      </w:pPr>
+      <w:rPr>
+        <w:rFonts w:hint="default"/>
+        <w:b w:val="0"/>
+      </w:rPr>
+    </w:lvl>
+    <w:lvl w:ilvl="1">
+      <w:start w:val="4"/>
+      <w:numFmt w:val="decimal"/>
+      <w:lvlText w:val="%1.%2."/>
+      <w:lvlJc w:val="left"/>
+      <w:pPr>
+        <w:ind w:left="684" w:hanging="504"/>
+      </w:pPr>
+      <w:rPr>
+        <w:rFonts w:hint="default"/>
+        <w:b w:val="0"/>
+      </w:rPr>
+    </w:lvl>
+    <w:lvl w:ilvl="2">
+      <w:start w:val="1"/>
+      <w:numFmt w:val="decimal"/>
+      <w:lvlText w:val="%1.%2.%3."/>
+      <w:lvlJc w:val="left"/>
+      <w:pPr>
+        <w:ind w:left="1080" w:hanging="720"/>
+      </w:pPr>
+      <w:rPr>
+        <w:rFonts w:hint="default"/>
+        <w:b w:val="0"/>
+      </w:rPr>
+    </w:lvl>
+    <w:lvl w:ilvl="3">
+      <w:start w:val="1"/>
+      <w:numFmt w:val="decimal"/>
+      <w:lvlText w:val="%1.%2.%3.%4."/>
+      <w:lvlJc w:val="left"/>
+      <w:pPr>
+        <w:ind w:left="1260" w:hanging="720"/>
+      </w:pPr>
+      <w:rPr>
+        <w:rFonts w:hint="default"/>
+        <w:b w:val="0"/>
+      </w:rPr>
+    </w:lvl>
+    <w:lvl w:ilvl="4">
+      <w:start w:val="1"/>
+      <w:numFmt w:val="decimal"/>
+      <w:lvlText w:val="%1.%2.%3.%4.%5."/>
+      <w:lvlJc w:val="left"/>
+      <w:pPr>
+        <w:ind w:left="1800" w:hanging="1080"/>
+      </w:pPr>
+      <w:rPr>
+        <w:rFonts w:hint="default"/>
+        <w:b w:val="0"/>
+      </w:rPr>
+    </w:lvl>
+    <w:lvl w:ilvl="5">
+      <w:start w:val="1"/>
+      <w:numFmt w:val="decimal"/>
+      <w:lvlText w:val="%1.%2.%3.%4.%5.%6."/>
+      <w:lvlJc w:val="left"/>
+      <w:pPr>
+        <w:ind w:left="1980" w:hanging="1080"/>
+      </w:pPr>
+      <w:rPr>
+        <w:rFonts w:hint="default"/>
+        <w:b w:val="0"/>
+      </w:rPr>
+    </w:lvl>
+    <w:lvl w:ilvl="6">
+      <w:start w:val="1"/>
+      <w:numFmt w:val="decimal"/>
+      <w:lvlText w:val="%1.%2.%3.%4.%5.%6.%7."/>
+      <w:lvlJc w:val="left"/>
+      <w:pPr>
+        <w:ind w:left="2520" w:hanging="1440"/>
+      </w:pPr>
+      <w:rPr>
+        <w:rFonts w:hint="default"/>
+        <w:b w:val="0"/>
+      </w:rPr>
+    </w:lvl>
+    <w:lvl w:ilvl="7">
+      <w:start w:val="1"/>
+      <w:numFmt w:val="decimal"/>
+      <w:lvlText w:val="%1.%2.%3.%4.%5.%6.%7.%8."/>
+      <w:lvlJc w:val="left"/>
+      <w:pPr>
+        <w:ind w:left="2700" w:hanging="1440"/>
+      </w:pPr>
+      <w:rPr>
+        <w:rFonts w:hint="default"/>
+        <w:b w:val="0"/>
+      </w:rPr>
+    </w:lvl>
+    <w:lvl w:ilvl="8">
+      <w:start w:val="1"/>
+      <w:numFmt w:val="decimal"/>
+      <w:lvlText w:val="%1.%2.%3.%4.%5.%6.%7.%8.%9."/>
+      <w:lvlJc w:val="left"/>
+      <w:pPr>
+        <w:ind w:left="3240" w:hanging="1800"/>
+      </w:pPr>
+      <w:rPr>
+        <w:rFonts w:hint="default"/>
+        <w:b w:val="0"/>
+      </w:rPr>
+    </w:lvl>
+  </w:abstractNum>
+  <w:abstractNum w:abstractNumId="17" w15:restartNumberingAfterBreak="0">
     <w:nsid w:val="4A5B3AD9"/>
     <w:multiLevelType w:val="multilevel"/>
     <w:tmpl w:val="A8204430"/>
@@ -2819,7 +3268,7 @@
       </w:rPr>
     </w:lvl>
   </w:abstractNum>
-  <w:abstractNum w:abstractNumId="15" w15:restartNumberingAfterBreak="0">
+  <w:abstractNum w:abstractNumId="18" w15:restartNumberingAfterBreak="0">
     <w:nsid w:val="4FA65D6B"/>
     <w:multiLevelType w:val="hybridMultilevel"/>
     <w:tmpl w:val="2E3ABD9E"/>
@@ -2932,7 +3381,7 @@
       </w:rPr>
     </w:lvl>
   </w:abstractNum>
-  <w:abstractNum w:abstractNumId="16" w15:restartNumberingAfterBreak="0">
+  <w:abstractNum w:abstractNumId="19" w15:restartNumberingAfterBreak="0">
     <w:nsid w:val="51D81BBB"/>
     <w:multiLevelType w:val="hybridMultilevel"/>
     <w:tmpl w:val="81D40226"/>
@@ -3021,7 +3470,7 @@
       </w:pPr>
     </w:lvl>
   </w:abstractNum>
-  <w:abstractNum w:abstractNumId="17" w15:restartNumberingAfterBreak="0">
+  <w:abstractNum w:abstractNumId="20" w15:restartNumberingAfterBreak="0">
     <w:nsid w:val="5341376F"/>
     <w:multiLevelType w:val="hybridMultilevel"/>
     <w:tmpl w:val="4E5C94B2"/>
@@ -3110,7 +3559,7 @@
       </w:pPr>
     </w:lvl>
   </w:abstractNum>
-  <w:abstractNum w:abstractNumId="18" w15:restartNumberingAfterBreak="0">
+  <w:abstractNum w:abstractNumId="21" w15:restartNumberingAfterBreak="0">
     <w:nsid w:val="53727AF0"/>
     <w:multiLevelType w:val="hybridMultilevel"/>
     <w:tmpl w:val="E226626A"/>
@@ -3199,7 +3648,7 @@
       </w:pPr>
     </w:lvl>
   </w:abstractNum>
-  <w:abstractNum w:abstractNumId="19" w15:restartNumberingAfterBreak="0">
+  <w:abstractNum w:abstractNumId="22" w15:restartNumberingAfterBreak="0">
     <w:nsid w:val="543F4E2F"/>
     <w:multiLevelType w:val="multilevel"/>
     <w:tmpl w:val="833C2EB8"/>
@@ -3330,7 +3779,7 @@
       </w:rPr>
     </w:lvl>
   </w:abstractNum>
-  <w:abstractNum w:abstractNumId="20" w15:restartNumberingAfterBreak="0">
+  <w:abstractNum w:abstractNumId="23" w15:restartNumberingAfterBreak="0">
     <w:nsid w:val="5689001A"/>
     <w:multiLevelType w:val="hybridMultilevel"/>
     <w:tmpl w:val="FEBABF62"/>
@@ -3443,7 +3892,7 @@
       </w:rPr>
     </w:lvl>
   </w:abstractNum>
-  <w:abstractNum w:abstractNumId="21" w15:restartNumberingAfterBreak="0">
+  <w:abstractNum w:abstractNumId="24" w15:restartNumberingAfterBreak="0">
     <w:nsid w:val="58190AE0"/>
     <w:multiLevelType w:val="hybridMultilevel"/>
     <w:tmpl w:val="CD20B8DA"/>
@@ -3532,7 +3981,7 @@
       </w:pPr>
     </w:lvl>
   </w:abstractNum>
-  <w:abstractNum w:abstractNumId="22" w15:restartNumberingAfterBreak="0">
+  <w:abstractNum w:abstractNumId="25" w15:restartNumberingAfterBreak="0">
     <w:nsid w:val="5F9C1E71"/>
     <w:multiLevelType w:val="hybridMultilevel"/>
     <w:tmpl w:val="4036DB20"/>
@@ -3621,7 +4070,7 @@
       </w:pPr>
     </w:lvl>
   </w:abstractNum>
-  <w:abstractNum w:abstractNumId="23" w15:restartNumberingAfterBreak="0">
+  <w:abstractNum w:abstractNumId="26" w15:restartNumberingAfterBreak="0">
     <w:nsid w:val="663977CD"/>
     <w:multiLevelType w:val="multilevel"/>
     <w:tmpl w:val="8098DE0E"/>
@@ -3734,7 +4183,93 @@
       </w:rPr>
     </w:lvl>
   </w:abstractNum>
-  <w:abstractNum w:abstractNumId="24" w15:restartNumberingAfterBreak="0">
+  <w:abstractNum w:abstractNumId="27" w15:restartNumberingAfterBreak="0">
+    <w:nsid w:val="692E4AB0"/>
+    <w:multiLevelType w:val="hybridMultilevel"/>
+    <w:tmpl w:val="0DF6E254"/>
+    <w:lvl w:ilvl="0" w:tplc="0408000F">
+      <w:start w:val="1"/>
+      <w:numFmt w:val="decimal"/>
+      <w:lvlText w:val="%1."/>
+      <w:lvlJc w:val="left"/>
+      <w:pPr>
+        <w:ind w:left="720" w:hanging="360"/>
+      </w:pPr>
+    </w:lvl>
+    <w:lvl w:ilvl="1" w:tplc="04080019" w:tentative="1">
+      <w:start w:val="1"/>
+      <w:numFmt w:val="lowerLetter"/>
+      <w:lvlText w:val="%2."/>
+      <w:lvlJc w:val="left"/>
+      <w:pPr>
+        <w:ind w:left="1440" w:hanging="360"/>
+      </w:pPr>
+    </w:lvl>
+    <w:lvl w:ilvl="2" w:tplc="0408001B" w:tentative="1">
+      <w:start w:val="1"/>
+      <w:numFmt w:val="lowerRoman"/>
+      <w:lvlText w:val="%3."/>
+      <w:lvlJc w:val="right"/>
+      <w:pPr>
+        <w:ind w:left="2160" w:hanging="180"/>
+      </w:pPr>
+    </w:lvl>
+    <w:lvl w:ilvl="3" w:tplc="0408000F" w:tentative="1">
+      <w:start w:val="1"/>
+      <w:numFmt w:val="decimal"/>
+      <w:lvlText w:val="%4."/>
+      <w:lvlJc w:val="left"/>
+      <w:pPr>
+        <w:ind w:left="2880" w:hanging="360"/>
+      </w:pPr>
+    </w:lvl>
+    <w:lvl w:ilvl="4" w:tplc="04080019" w:tentative="1">
+      <w:start w:val="1"/>
+      <w:numFmt w:val="lowerLetter"/>
+      <w:lvlText w:val="%5."/>
+      <w:lvlJc w:val="left"/>
+      <w:pPr>
+        <w:ind w:left="3600" w:hanging="360"/>
+      </w:pPr>
+    </w:lvl>
+    <w:lvl w:ilvl="5" w:tplc="0408001B" w:tentative="1">
+      <w:start w:val="1"/>
+      <w:numFmt w:val="lowerRoman"/>
+      <w:lvlText w:val="%6."/>
+      <w:lvlJc w:val="right"/>
+      <w:pPr>
+        <w:ind w:left="4320" w:hanging="180"/>
+      </w:pPr>
+    </w:lvl>
+    <w:lvl w:ilvl="6" w:tplc="0408000F" w:tentative="1">
+      <w:start w:val="1"/>
+      <w:numFmt w:val="decimal"/>
+      <w:lvlText w:val="%7."/>
+      <w:lvlJc w:val="left"/>
+      <w:pPr>
+        <w:ind w:left="5040" w:hanging="360"/>
+      </w:pPr>
+    </w:lvl>
+    <w:lvl w:ilvl="7" w:tplc="04080019" w:tentative="1">
+      <w:start w:val="1"/>
+      <w:numFmt w:val="lowerLetter"/>
+      <w:lvlText w:val="%8."/>
+      <w:lvlJc w:val="left"/>
+      <w:pPr>
+        <w:ind w:left="5760" w:hanging="360"/>
+      </w:pPr>
+    </w:lvl>
+    <w:lvl w:ilvl="8" w:tplc="0408001B" w:tentative="1">
+      <w:start w:val="1"/>
+      <w:numFmt w:val="lowerRoman"/>
+      <w:lvlText w:val="%9."/>
+      <w:lvlJc w:val="right"/>
+      <w:pPr>
+        <w:ind w:left="6480" w:hanging="180"/>
+      </w:pPr>
+    </w:lvl>
+  </w:abstractNum>
+  <w:abstractNum w:abstractNumId="28" w15:restartNumberingAfterBreak="0">
     <w:nsid w:val="6A9062AA"/>
     <w:multiLevelType w:val="hybridMultilevel"/>
     <w:tmpl w:val="E49CE0D8"/>
@@ -3847,7 +4382,7 @@
       </w:rPr>
     </w:lvl>
   </w:abstractNum>
-  <w:abstractNum w:abstractNumId="25" w15:restartNumberingAfterBreak="0">
+  <w:abstractNum w:abstractNumId="29" w15:restartNumberingAfterBreak="0">
     <w:nsid w:val="70E96997"/>
     <w:multiLevelType w:val="multilevel"/>
     <w:tmpl w:val="15604460"/>
@@ -3960,7 +4495,7 @@
       </w:rPr>
     </w:lvl>
   </w:abstractNum>
-  <w:abstractNum w:abstractNumId="26" w15:restartNumberingAfterBreak="0">
+  <w:abstractNum w:abstractNumId="30" w15:restartNumberingAfterBreak="0">
     <w:nsid w:val="74565469"/>
     <w:multiLevelType w:val="multilevel"/>
     <w:tmpl w:val="1D7EBF7E"/>
@@ -4091,7 +4626,7 @@
       </w:rPr>
     </w:lvl>
   </w:abstractNum>
-  <w:abstractNum w:abstractNumId="27" w15:restartNumberingAfterBreak="0">
+  <w:abstractNum w:abstractNumId="31" w15:restartNumberingAfterBreak="0">
     <w:nsid w:val="78B81020"/>
     <w:multiLevelType w:val="multilevel"/>
     <w:tmpl w:val="9656D28E"/>
@@ -4204,7 +4739,7 @@
       </w:rPr>
     </w:lvl>
   </w:abstractNum>
-  <w:abstractNum w:abstractNumId="28" w15:restartNumberingAfterBreak="0">
+  <w:abstractNum w:abstractNumId="32" w15:restartNumberingAfterBreak="0">
     <w:nsid w:val="7909287A"/>
     <w:multiLevelType w:val="hybridMultilevel"/>
     <w:tmpl w:val="354AA85E"/>
@@ -4317,7 +4852,7 @@
       </w:rPr>
     </w:lvl>
   </w:abstractNum>
-  <w:abstractNum w:abstractNumId="29" w15:restartNumberingAfterBreak="0">
+  <w:abstractNum w:abstractNumId="33" w15:restartNumberingAfterBreak="0">
     <w:nsid w:val="7D48056B"/>
     <w:multiLevelType w:val="multilevel"/>
     <w:tmpl w:val="6902CC6A"/>
@@ -4430,7 +4965,7 @@
       </w:rPr>
     </w:lvl>
   </w:abstractNum>
-  <w:abstractNum w:abstractNumId="30" w15:restartNumberingAfterBreak="0">
+  <w:abstractNum w:abstractNumId="34" w15:restartNumberingAfterBreak="0">
     <w:nsid w:val="7EB77905"/>
     <w:multiLevelType w:val="hybridMultilevel"/>
     <w:tmpl w:val="81C26B8C"/>
@@ -4523,46 +5058,46 @@
     </w:lvl>
   </w:abstractNum>
   <w:num w:numId="1" w16cid:durableId="936911792">
-    <w:abstractNumId w:val="16"/>
+    <w:abstractNumId w:val="19"/>
   </w:num>
   <w:num w:numId="2" w16cid:durableId="1238710739">
-    <w:abstractNumId w:val="18"/>
+    <w:abstractNumId w:val="21"/>
   </w:num>
   <w:num w:numId="3" w16cid:durableId="49352352">
+    <w:abstractNumId w:val="9"/>
+  </w:num>
+  <w:num w:numId="4" w16cid:durableId="433483129">
+    <w:abstractNumId w:val="20"/>
+  </w:num>
+  <w:num w:numId="5" w16cid:durableId="1810898188">
     <w:abstractNumId w:val="8"/>
   </w:num>
-  <w:num w:numId="4" w16cid:durableId="433483129">
-    <w:abstractNumId w:val="17"/>
-  </w:num>
-  <w:num w:numId="5" w16cid:durableId="1810898188">
-    <w:abstractNumId w:val="7"/>
-  </w:num>
   <w:num w:numId="6" w16cid:durableId="143741110">
-    <w:abstractNumId w:val="11"/>
+    <w:abstractNumId w:val="13"/>
   </w:num>
   <w:num w:numId="7" w16cid:durableId="1084572054">
-    <w:abstractNumId w:val="21"/>
+    <w:abstractNumId w:val="24"/>
   </w:num>
   <w:num w:numId="8" w16cid:durableId="261189112">
     <w:abstractNumId w:val="0"/>
   </w:num>
   <w:num w:numId="9" w16cid:durableId="586038406">
-    <w:abstractNumId w:val="22"/>
+    <w:abstractNumId w:val="25"/>
   </w:num>
   <w:num w:numId="10" w16cid:durableId="801459237">
-    <w:abstractNumId w:val="24"/>
+    <w:abstractNumId w:val="28"/>
   </w:num>
   <w:num w:numId="11" w16cid:durableId="301693738">
-    <w:abstractNumId w:val="20"/>
+    <w:abstractNumId w:val="23"/>
   </w:num>
   <w:num w:numId="12" w16cid:durableId="1881939363">
-    <w:abstractNumId w:val="10"/>
+    <w:abstractNumId w:val="11"/>
   </w:num>
   <w:num w:numId="13" w16cid:durableId="983850748">
-    <w:abstractNumId w:val="5"/>
+    <w:abstractNumId w:val="6"/>
   </w:num>
   <w:num w:numId="14" w16cid:durableId="971322128">
-    <w:abstractNumId w:val="9"/>
+    <w:abstractNumId w:val="10"/>
   </w:num>
   <w:num w:numId="15" w16cid:durableId="682122600">
     <w:abstractNumId w:val="3"/>
@@ -4571,49 +5106,61 @@
     <w:abstractNumId w:val="1"/>
   </w:num>
   <w:num w:numId="17" w16cid:durableId="1046560498">
-    <w:abstractNumId w:val="28"/>
+    <w:abstractNumId w:val="32"/>
   </w:num>
   <w:num w:numId="18" w16cid:durableId="1662583827">
-    <w:abstractNumId w:val="30"/>
+    <w:abstractNumId w:val="34"/>
   </w:num>
   <w:num w:numId="19" w16cid:durableId="424886419">
-    <w:abstractNumId w:val="13"/>
+    <w:abstractNumId w:val="15"/>
   </w:num>
   <w:num w:numId="20" w16cid:durableId="627666273">
-    <w:abstractNumId w:val="27"/>
+    <w:abstractNumId w:val="31"/>
   </w:num>
   <w:num w:numId="21" w16cid:durableId="999693733">
     <w:abstractNumId w:val="2"/>
   </w:num>
   <w:num w:numId="22" w16cid:durableId="619191262">
-    <w:abstractNumId w:val="15"/>
+    <w:abstractNumId w:val="18"/>
   </w:num>
   <w:num w:numId="23" w16cid:durableId="1122115469">
-    <w:abstractNumId w:val="6"/>
+    <w:abstractNumId w:val="7"/>
   </w:num>
   <w:num w:numId="24" w16cid:durableId="556085400">
-    <w:abstractNumId w:val="29"/>
+    <w:abstractNumId w:val="33"/>
   </w:num>
   <w:num w:numId="25" w16cid:durableId="1350253932">
-    <w:abstractNumId w:val="12"/>
+    <w:abstractNumId w:val="14"/>
   </w:num>
   <w:num w:numId="26" w16cid:durableId="620720627">
-    <w:abstractNumId w:val="19"/>
+    <w:abstractNumId w:val="22"/>
   </w:num>
   <w:num w:numId="27" w16cid:durableId="829492146">
-    <w:abstractNumId w:val="23"/>
+    <w:abstractNumId w:val="26"/>
   </w:num>
   <w:num w:numId="28" w16cid:durableId="931624683">
-    <w:abstractNumId w:val="14"/>
+    <w:abstractNumId w:val="17"/>
   </w:num>
   <w:num w:numId="29" w16cid:durableId="1495337546">
     <w:abstractNumId w:val="4"/>
   </w:num>
   <w:num w:numId="30" w16cid:durableId="1213928133">
-    <w:abstractNumId w:val="25"/>
+    <w:abstractNumId w:val="29"/>
   </w:num>
   <w:num w:numId="31" w16cid:durableId="1972780616">
-    <w:abstractNumId w:val="26"/>
+    <w:abstractNumId w:val="30"/>
+  </w:num>
+  <w:num w:numId="32" w16cid:durableId="442115486">
+    <w:abstractNumId w:val="27"/>
+  </w:num>
+  <w:num w:numId="33" w16cid:durableId="1486820577">
+    <w:abstractNumId w:val="12"/>
+  </w:num>
+  <w:num w:numId="34" w16cid:durableId="1218277115">
+    <w:abstractNumId w:val="5"/>
+  </w:num>
+  <w:num w:numId="35" w16cid:durableId="265429896">
+    <w:abstractNumId w:val="16"/>
   </w:num>
 </w:numbering>
 </file>

</xml_diff>